<commit_message>
revisi bab v saran
</commit_message>
<xml_diff>
--- a/bab v.docx
+++ b/bab v.docx
@@ -489,34 +489,124 @@
           <w:szCs w:val="24"/>
           <w:lang w:val="sv-SE"/>
         </w:rPr>
-        <w:t>asih menggunakan listrik sebagai sumber daya utama</w:t>
-      </w:r>
-      <w:r>
-        <w:rPr>
-          <w:rFonts w:ascii="Times New Roman" w:hAnsi="Times New Roman" w:cs="Times New Roman"/>
-          <w:sz w:val="24"/>
-          <w:szCs w:val="24"/>
-          <w:lang w:val="sv-SE"/>
-        </w:rPr>
-        <w:t xml:space="preserve">. Hal ini </w:t>
-      </w:r>
-      <w:r>
-        <w:rPr>
-          <w:rFonts w:ascii="Times New Roman" w:hAnsi="Times New Roman" w:cs="Times New Roman"/>
-          <w:sz w:val="24"/>
-          <w:szCs w:val="24"/>
-          <w:lang w:val="sv-SE"/>
-        </w:rPr>
-        <w:t>akan sangat merepotkan ketika tidak ada sumber listrik</w:t>
-      </w:r>
-      <w:r>
-        <w:rPr>
-          <w:rFonts w:ascii="Times New Roman" w:hAnsi="Times New Roman" w:cs="Times New Roman"/>
-          <w:sz w:val="24"/>
-          <w:szCs w:val="24"/>
-          <w:lang w:val="sv-SE"/>
-        </w:rPr>
-        <w:t>. Oleh karena itu diperlukan sumber daya utama selain listrik, salah satunya baterai supaya bisa mengisi kekurangan tersebut.</w:t>
+        <w:t xml:space="preserve">asih menggunakan </w:t>
+      </w:r>
+      <w:r>
+        <w:rPr>
+          <w:rFonts w:ascii="Times New Roman" w:hAnsi="Times New Roman" w:cs="Times New Roman"/>
+          <w:sz w:val="24"/>
+          <w:szCs w:val="24"/>
+          <w:lang w:val="sv-SE"/>
+        </w:rPr>
+        <w:t>sensor DHT11 untuk membaca suhu</w:t>
+      </w:r>
+      <w:r>
+        <w:rPr>
+          <w:rFonts w:ascii="Times New Roman" w:hAnsi="Times New Roman" w:cs="Times New Roman"/>
+          <w:sz w:val="24"/>
+          <w:szCs w:val="24"/>
+          <w:lang w:val="sv-SE"/>
+        </w:rPr>
+        <w:t xml:space="preserve"> dan kelembaban. Terdapat sensor yang lebih akurat dibandingkan sensor DHT11 yaitu sensor DHT22 yang memiliki </w:t>
+      </w:r>
+      <w:r>
+        <w:rPr>
+          <w:rFonts w:ascii="Times New Roman" w:hAnsi="Times New Roman" w:cs="Times New Roman"/>
+          <w:sz w:val="24"/>
+          <w:szCs w:val="24"/>
+          <w:lang w:val="sv-SE"/>
+        </w:rPr>
+        <w:t xml:space="preserve">tingkat kesalahan sebesar </w:t>
+      </w:r>
+      <w:r>
+        <w:rPr>
+          <w:rFonts w:ascii="Times New Roman" w:hAnsi="Times New Roman" w:cs="Times New Roman"/>
+          <w:sz w:val="24"/>
+          <w:szCs w:val="24"/>
+          <w:lang w:val="sv-SE"/>
+        </w:rPr>
+        <w:t>4% untuk pengukuran suhu dan 18% untuk pengukuran kelembaban</w:t>
+      </w:r>
+      <w:r>
+        <w:rPr>
+          <w:rFonts w:ascii="Times New Roman" w:hAnsi="Times New Roman" w:cs="Times New Roman"/>
+          <w:sz w:val="24"/>
+          <w:szCs w:val="24"/>
+          <w:lang w:val="sv-SE"/>
+        </w:rPr>
+        <w:t>.</w:t>
+      </w:r>
+      <w:r>
+        <w:rPr>
+          <w:rFonts w:ascii="Times New Roman" w:hAnsi="Times New Roman" w:cs="Times New Roman"/>
+          <w:sz w:val="24"/>
+          <w:szCs w:val="24"/>
+          <w:lang w:val="sv-SE"/>
+        </w:rPr>
+        <w:t xml:space="preserve"> </w:t>
+      </w:r>
+      <w:r>
+        <w:rPr>
+          <w:rFonts w:ascii="Times New Roman" w:hAnsi="Times New Roman" w:cs="Times New Roman"/>
+          <w:sz w:val="24"/>
+          <w:szCs w:val="24"/>
+          <w:lang w:val="sv-SE"/>
+        </w:rPr>
+        <w:t>Sebaliknya</w:t>
+      </w:r>
+      <w:r>
+        <w:rPr>
+          <w:rFonts w:ascii="Times New Roman" w:hAnsi="Times New Roman" w:cs="Times New Roman"/>
+          <w:sz w:val="24"/>
+          <w:szCs w:val="24"/>
+          <w:lang w:val="sv-SE"/>
+        </w:rPr>
+        <w:t xml:space="preserve"> sensor DHT11 memiliki tingkat kesalahan sebesar </w:t>
+      </w:r>
+      <w:r>
+        <w:rPr>
+          <w:rFonts w:ascii="Times New Roman" w:hAnsi="Times New Roman" w:cs="Times New Roman"/>
+          <w:sz w:val="24"/>
+          <w:szCs w:val="24"/>
+          <w:lang w:val="sv-SE"/>
+        </w:rPr>
+        <w:t xml:space="preserve">1 </w:t>
+      </w:r>
+      <w:r>
+        <w:rPr>
+          <w:rFonts w:ascii="Times New Roman" w:hAnsi="Times New Roman" w:cs="Times New Roman"/>
+          <w:sz w:val="24"/>
+          <w:szCs w:val="24"/>
+          <w:lang w:val="sv-SE"/>
+        </w:rPr>
+        <w:t>-</w:t>
+      </w:r>
+      <w:r>
+        <w:rPr>
+          <w:rFonts w:ascii="Times New Roman" w:hAnsi="Times New Roman" w:cs="Times New Roman"/>
+          <w:sz w:val="24"/>
+          <w:szCs w:val="24"/>
+          <w:lang w:val="sv-SE"/>
+        </w:rPr>
+        <w:t xml:space="preserve"> 7% untuk pengukuran suhu dan 11 </w:t>
+      </w:r>
+      <w:r>
+        <w:rPr>
+          <w:rFonts w:ascii="Times New Roman" w:hAnsi="Times New Roman" w:cs="Times New Roman"/>
+          <w:sz w:val="24"/>
+          <w:szCs w:val="24"/>
+          <w:lang w:val="sv-SE"/>
+        </w:rPr>
+        <w:t>-</w:t>
+      </w:r>
+      <w:r>
+        <w:rPr>
+          <w:rFonts w:ascii="Times New Roman" w:hAnsi="Times New Roman" w:cs="Times New Roman"/>
+          <w:sz w:val="24"/>
+          <w:szCs w:val="24"/>
+          <w:lang w:val="sv-SE"/>
+        </w:rPr>
+        <w:t xml:space="preserve"> 35% untuk pengukuran kelembaban.</w:t>
       </w:r>
     </w:p>
     <w:p>
@@ -544,34 +634,52 @@
           <w:szCs w:val="24"/>
           <w:lang w:val="sv-SE"/>
         </w:rPr>
-        <w:t xml:space="preserve">Hasil dari penelitian yang dilakukan masih </w:t>
-      </w:r>
-      <w:r>
-        <w:rPr>
-          <w:rFonts w:ascii="Times New Roman" w:hAnsi="Times New Roman" w:cs="Times New Roman"/>
-          <w:sz w:val="24"/>
-          <w:szCs w:val="24"/>
-          <w:lang w:val="sv-SE"/>
-        </w:rPr>
-        <w:t>dalam bentuk prototipe</w:t>
-      </w:r>
-      <w:r>
-        <w:rPr>
-          <w:rFonts w:ascii="Times New Roman" w:hAnsi="Times New Roman" w:cs="Times New Roman"/>
-          <w:sz w:val="24"/>
-          <w:szCs w:val="24"/>
-          <w:lang w:val="sv-SE"/>
-        </w:rPr>
-        <w:t xml:space="preserve"> dan belum diterapkan ke kandang ayam yang sebenarnya. Di masa yang akan datang diharapkan hasil dari penelitian</w:t>
-      </w:r>
-      <w:r>
-        <w:rPr>
-          <w:rFonts w:ascii="Times New Roman" w:hAnsi="Times New Roman" w:cs="Times New Roman"/>
-          <w:sz w:val="24"/>
-          <w:szCs w:val="24"/>
-          <w:lang w:val="sv-SE"/>
-        </w:rPr>
-        <w:t xml:space="preserve"> ini sudah bisa diterapkan dan digunakan ke kandang ayam yang sebenarnya.</w:t>
+        <w:t>P</w:t>
+      </w:r>
+      <w:r>
+        <w:rPr>
+          <w:rFonts w:ascii="Times New Roman" w:hAnsi="Times New Roman" w:cs="Times New Roman"/>
+          <w:sz w:val="24"/>
+          <w:szCs w:val="24"/>
+          <w:lang w:val="sv-SE"/>
+        </w:rPr>
+        <w:t xml:space="preserve">enelitian yang dilakukan </w:t>
+      </w:r>
+      <w:r>
+        <w:rPr>
+          <w:rFonts w:ascii="Times New Roman" w:hAnsi="Times New Roman" w:cs="Times New Roman"/>
+          <w:sz w:val="24"/>
+          <w:szCs w:val="24"/>
+          <w:lang w:val="sv-SE"/>
+        </w:rPr>
+        <w:t>menggunakan</w:t>
+      </w:r>
+      <w:r>
+        <w:rPr>
+          <w:rFonts w:ascii="Times New Roman" w:hAnsi="Times New Roman" w:cs="Times New Roman"/>
+          <w:sz w:val="24"/>
+          <w:szCs w:val="24"/>
+          <w:lang w:val="sv-SE"/>
+        </w:rPr>
+        <w:t xml:space="preserve"> servo SG90 </w:t>
+      </w:r>
+      <w:r>
+        <w:rPr>
+          <w:rFonts w:ascii="Times New Roman" w:hAnsi="Times New Roman" w:cs="Times New Roman"/>
+          <w:sz w:val="24"/>
+          <w:szCs w:val="24"/>
+          <w:lang w:val="sv-SE"/>
+        </w:rPr>
+        <w:t xml:space="preserve">yang memiliki gir berbahan plastik serta memiliki kemampuan mengangkat beban seberat </w:t>
+      </w:r>
+      <w:r>
+        <w:rPr>
+          <w:rFonts w:ascii="Times New Roman" w:hAnsi="Times New Roman" w:cs="Times New Roman"/>
+          <w:sz w:val="24"/>
+          <w:szCs w:val="24"/>
+          <w:lang w:val="sv-SE"/>
+        </w:rPr>
+        <w:t>± 1,8 kg. Terdapat servo yang lebih baik yaitu MG996 dengan gir berbahan metal dan mampu mengangkat beban ± 11 kg.</w:t>
       </w:r>
     </w:p>
     <w:sectPr>

</xml_diff>